<commit_message>
updated docx, html and odt files of ErinGray19
</commit_message>
<xml_diff>
--- a/ErinGray19.docx
+++ b/ErinGray19.docx
@@ -109,7 +109,11 @@
     </w:p>
     <w:p>
       <w:pPr>
-        <w:pStyle w:val="FirstParagraph"/>
+        <w:pStyle w:val="Compact"/>
+        <w:numPr>
+          <w:numId w:val="1002"/>
+          <w:ilvl w:val="0"/>
+        </w:numPr>
       </w:pPr>
       <w:r>
         <w:rPr>
@@ -117,27 +121,45 @@
         </w:rPr>
         <w:t xml:space="preserve">Github</w:t>
       </w:r>
-      <w:r>
-        <w:t xml:space="preserve"> </w:t>
-      </w:r>
+    </w:p>
+    <w:p>
+      <w:pPr>
+        <w:pStyle w:val="Compact"/>
+        <w:numPr>
+          <w:numId w:val="1002"/>
+          <w:ilvl w:val="0"/>
+        </w:numPr>
+      </w:pPr>
       <w:r>
         <w:rPr>
           <w:i/>
         </w:rPr>
         <w:t xml:space="preserve">Cloud9</w:t>
       </w:r>
-      <w:r>
-        <w:t xml:space="preserve"> </w:t>
-      </w:r>
+    </w:p>
+    <w:p>
+      <w:pPr>
+        <w:pStyle w:val="Compact"/>
+        <w:numPr>
+          <w:numId w:val="1002"/>
+          <w:ilvl w:val="0"/>
+        </w:numPr>
+      </w:pPr>
       <w:r>
         <w:rPr>
           <w:i/>
         </w:rPr>
         <w:t xml:space="preserve">Pandoc</w:t>
       </w:r>
-      <w:r>
-        <w:t xml:space="preserve"> </w:t>
-      </w:r>
+    </w:p>
+    <w:p>
+      <w:pPr>
+        <w:pStyle w:val="Compact"/>
+        <w:numPr>
+          <w:numId w:val="1002"/>
+          <w:ilvl w:val="0"/>
+        </w:numPr>
+      </w:pPr>
       <w:r>
         <w:rPr>
           <w:i/>
@@ -165,76 +187,101 @@
         </w:rPr>
         <w:t xml:space="preserve">Cloud9</w:t>
       </w:r>
-      <w:r>
-        <w:t xml:space="preserve"> </w:t>
-      </w:r>
-      <w:r>
-        <w:t xml:space="preserve">##Why?</w:t>
-      </w:r>
-      <w:r>
-        <w:t xml:space="preserve"> </w:t>
-      </w:r>
+    </w:p>
+    <w:p>
+      <w:pPr>
+        <w:pStyle w:val="Heading2"/>
+      </w:pPr>
+      <w:bookmarkStart w:id="25" w:name="why"/>
+      <w:bookmarkEnd w:id="25"/>
+      <w:r>
+        <w:t xml:space="preserve">Why?</w:t>
+      </w:r>
+    </w:p>
+    <w:p>
+      <w:pPr>
+        <w:pStyle w:val="FirstParagraph"/>
+      </w:pPr>
       <w:r>
         <w:rPr>
           <w:i/>
         </w:rPr>
         <w:t xml:space="preserve">Cloud9 allows me to work with the command line which can be used in a variety of different languages and programs</w:t>
       </w:r>
-      <w:r>
-        <w:t xml:space="preserve"> </w:t>
-      </w:r>
-      <w:r>
-        <w:t xml:space="preserve">#What tools have been the most difficult to learn?</w:t>
-      </w:r>
-      <w:r>
-        <w:t xml:space="preserve"> </w:t>
-      </w:r>
+    </w:p>
+    <w:p>
+      <w:pPr>
+        <w:pStyle w:val="Heading1"/>
+      </w:pPr>
+      <w:bookmarkStart w:id="26" w:name="what-tools-have-been-the-most-difficult-to-learn"/>
+      <w:bookmarkEnd w:id="26"/>
+      <w:r>
+        <w:t xml:space="preserve">What tools have been the most difficult to learn?</w:t>
+      </w:r>
+    </w:p>
+    <w:p>
+      <w:pPr>
+        <w:pStyle w:val="FirstParagraph"/>
+      </w:pPr>
       <w:r>
         <w:rPr>
           <w:i/>
         </w:rPr>
         <w:t xml:space="preserve">Pandoc and Github</w:t>
       </w:r>
-      <w:r>
-        <w:t xml:space="preserve"> </w:t>
-      </w:r>
-      <w:r>
-        <w:t xml:space="preserve">##Why have they been particularly difficult to learn and use?</w:t>
-      </w:r>
-      <w:r>
-        <w:t xml:space="preserve"> </w:t>
-      </w:r>
+    </w:p>
+    <w:p>
+      <w:pPr>
+        <w:pStyle w:val="Heading2"/>
+      </w:pPr>
+      <w:bookmarkStart w:id="27" w:name="why-have-they-been-particularly-difficult-to-learn-and-use"/>
+      <w:bookmarkEnd w:id="27"/>
+      <w:r>
+        <w:t xml:space="preserve">Why have they been particularly difficult to learn and use?</w:t>
+      </w:r>
+    </w:p>
+    <w:p>
+      <w:pPr>
+        <w:pStyle w:val="FirstParagraph"/>
+      </w:pPr>
       <w:r>
         <w:rPr>
           <w:i/>
         </w:rPr>
         <w:t xml:space="preserve">We haven't had much time in Pandoc just yet, I'm sure it will get more clear. Github has been difficult because it can do so many things that I'm not sure of yet</w:t>
       </w:r>
-      <w:r>
-        <w:t xml:space="preserve"> </w:t>
-      </w:r>
-      <w:r>
-        <w:t xml:space="preserve">#What tools would you like to learn more about?</w:t>
-      </w:r>
-      <w:r>
-        <w:t xml:space="preserve"> </w:t>
-      </w:r>
+    </w:p>
+    <w:p>
+      <w:pPr>
+        <w:pStyle w:val="Heading1"/>
+      </w:pPr>
+      <w:bookmarkStart w:id="28" w:name="what-tools-would-you-like-to-learn-more-about"/>
+      <w:bookmarkEnd w:id="28"/>
+      <w:r>
+        <w:t xml:space="preserve">What tools would you like to learn more about?</w:t>
+      </w:r>
+    </w:p>
+    <w:p>
+      <w:pPr>
+        <w:pStyle w:val="FirstParagraph"/>
+      </w:pPr>
       <w:r>
         <w:rPr>
           <w:i/>
         </w:rPr>
         <w:t xml:space="preserve">I would love to learn more on Github and with Cloud9!</w:t>
       </w:r>
-      <w:r>
-        <w:t xml:space="preserve"> </w:t>
-      </w:r>
-      <w:r>
-        <w:t xml:space="preserve">* * *</w:t>
-      </w:r>
-    </w:p>
-    <w:p>
-      <w:pPr>
-        <w:pStyle w:val="BodyText"/>
+    </w:p>
+    <w:p>
+      <w:r>
+        <w:pict>
+          <v:rect style="width:0;height:1.5pt" o:hralign="center" o:hrstd="t" o:hr="t"/>
+        </w:pict>
+      </w:r>
+    </w:p>
+    <w:p>
+      <w:pPr>
+        <w:pStyle w:val="FirstParagraph"/>
       </w:pPr>
       <w:r>
         <w:rPr>
@@ -248,7 +295,7 @@
       <w:pPr>
         <w:pStyle w:val="Compact"/>
         <w:numPr>
-          <w:numId w:val="1002"/>
+          <w:numId w:val="1003"/>
           <w:ilvl w:val="0"/>
         </w:numPr>
       </w:pPr>
@@ -260,7 +307,7 @@
       <w:pPr>
         <w:pStyle w:val="Compact"/>
         <w:numPr>
-          <w:numId w:val="1002"/>
+          <w:numId w:val="1003"/>
           <w:ilvl w:val="0"/>
         </w:numPr>
       </w:pPr>
@@ -272,7 +319,7 @@
       <w:pPr>
         <w:pStyle w:val="Compact"/>
         <w:numPr>
-          <w:numId w:val="1002"/>
+          <w:numId w:val="1003"/>
           <w:ilvl w:val="0"/>
         </w:numPr>
       </w:pPr>
@@ -284,7 +331,7 @@
       <w:pPr>
         <w:pStyle w:val="Compact"/>
         <w:numPr>
-          <w:numId w:val="1002"/>
+          <w:numId w:val="1003"/>
           <w:ilvl w:val="0"/>
         </w:numPr>
       </w:pPr>
@@ -400,7 +447,7 @@
     </w:lvl>
   </w:abstractNum>
   <w:abstractNum w:abstractNumId="990">
-    <w:nsid w:val="3f673939"/>
+    <w:nsid w:val="2d0cd546"/>
     <w:multiLevelType w:val="multilevel"/>
     <w:lvl w:ilvl="0">
       <w:numFmt w:val="bullet"/>
@@ -481,7 +528,7 @@
     </w:lvl>
   </w:abstractNum>
   <w:abstractNum w:abstractNumId="99411">
-    <w:nsid w:val="e1d58d58"/>
+    <w:nsid w:val="ad956f55"/>
     <w:multiLevelType w:val="multilevel"/>
     <w:lvl w:ilvl="0">
       <w:start w:val="1"/>
@@ -559,6 +606,87 @@
       <w:start w:val="1"/>
       <w:numFmt w:val="decimal"/>
       <w:lvlText w:val="%7."/>
+      <w:lvlJc w:val="left"/>
+      <w:pPr>
+        <w:tabs>
+          <w:tab w:val="num" w:pos="4320"/>
+        </w:tabs>
+        <w:ind w:left="4800" w:hanging="480"/>
+      </w:pPr>
+    </w:lvl>
+  </w:abstractNum>
+  <w:abstractNum w:abstractNumId="991">
+    <w:nsid w:val="6c0df607"/>
+    <w:multiLevelType w:val="multilevel"/>
+    <w:lvl w:ilvl="0">
+      <w:numFmt w:val="bullet"/>
+      <w:lvlText w:val="•"/>
+      <w:lvlJc w:val="left"/>
+      <w:pPr>
+        <w:tabs>
+          <w:tab w:val="num" w:pos="0"/>
+        </w:tabs>
+        <w:ind w:left="480" w:hanging="480"/>
+      </w:pPr>
+    </w:lvl>
+    <w:lvl w:ilvl="1">
+      <w:numFmt w:val="bullet"/>
+      <w:lvlText w:val="–"/>
+      <w:lvlJc w:val="left"/>
+      <w:pPr>
+        <w:tabs>
+          <w:tab w:val="num" w:pos="720"/>
+        </w:tabs>
+        <w:ind w:left="1200" w:hanging="480"/>
+      </w:pPr>
+    </w:lvl>
+    <w:lvl w:ilvl="2">
+      <w:numFmt w:val="bullet"/>
+      <w:lvlText w:val="•"/>
+      <w:lvlJc w:val="left"/>
+      <w:pPr>
+        <w:tabs>
+          <w:tab w:val="num" w:pos="1440"/>
+        </w:tabs>
+        <w:ind w:left="1920" w:hanging="480"/>
+      </w:pPr>
+    </w:lvl>
+    <w:lvl w:ilvl="3">
+      <w:numFmt w:val="bullet"/>
+      <w:lvlText w:val="–"/>
+      <w:lvlJc w:val="left"/>
+      <w:pPr>
+        <w:tabs>
+          <w:tab w:val="num" w:pos="2160"/>
+        </w:tabs>
+        <w:ind w:left="2640" w:hanging="480"/>
+      </w:pPr>
+    </w:lvl>
+    <w:lvl w:ilvl="4">
+      <w:numFmt w:val="bullet"/>
+      <w:lvlText w:val="•"/>
+      <w:lvlJc w:val="left"/>
+      <w:pPr>
+        <w:tabs>
+          <w:tab w:val="num" w:pos="2880"/>
+        </w:tabs>
+        <w:ind w:left="3360" w:hanging="480"/>
+      </w:pPr>
+    </w:lvl>
+    <w:lvl w:ilvl="5">
+      <w:numFmt w:val="bullet"/>
+      <w:lvlText w:val="–"/>
+      <w:lvlJc w:val="left"/>
+      <w:pPr>
+        <w:tabs>
+          <w:tab w:val="num" w:pos="3600"/>
+        </w:tabs>
+        <w:ind w:left="4080" w:hanging="480"/>
+      </w:pPr>
+    </w:lvl>
+    <w:lvl w:ilvl="6">
+      <w:numFmt w:val="bullet"/>
+      <w:lvlText w:val="•"/>
       <w:lvlJc w:val="left"/>
       <w:pPr>
         <w:tabs>
@@ -599,6 +727,9 @@
     </w:lvlOverride>
   </w:num>
   <w:num w:numId="1002">
+    <w:abstractNumId w:val="991"/>
+  </w:num>
+  <w:num w:numId="1003">
     <w:abstractNumId w:val="99411"/>
     <w:lvlOverride w:ilvl="0">
       <w:startOverride w:val="1"/>

</xml_diff>